<commit_message>
Lab 9 - Ex 1 - Img
</commit_message>
<xml_diff>
--- a/Lab9/Sprawozdanie.docx
+++ b/Lab9/Sprawozdanie.docx
@@ -204,10 +204,10 @@
     <w:p>
       <w:r>
         <w:drawing>
-          <wp:inline distT="0" distB="0" distL="0" distR="0" wp14:anchorId="702F2BDE" wp14:editId="7ADCA0DD">
+          <wp:inline distT="0" distB="0" distL="0" distR="0" wp14:anchorId="702F2BDE" wp14:editId="05C32FA9">
             <wp:extent cx="5760720" cy="1699895"/>
             <wp:effectExtent l="0" t="0" r="0" b="0"/>
-            <wp:docPr id="615079584" name="Obraz 1"/>
+            <wp:docPr id="615079584" name="Obraz 1" descr="Obraz zawierający tekst, zrzut ekranu, Czcionka&#10;&#10;Opis wygenerowany automatycznie"/>
             <wp:cNvGraphicFramePr>
               <a:graphicFrameLocks xmlns:a="http://schemas.openxmlformats.org/drawingml/2006/main" noChangeAspect="1"/>
             </wp:cNvGraphicFramePr>
@@ -215,7 +215,7 @@
               <a:graphicData uri="http://schemas.openxmlformats.org/drawingml/2006/picture">
                 <pic:pic xmlns:pic="http://schemas.openxmlformats.org/drawingml/2006/picture">
                   <pic:nvPicPr>
-                    <pic:cNvPr id="615079584" name=""/>
+                    <pic:cNvPr id="615079584" name="Obraz 1" descr="Obraz zawierający tekst, zrzut ekranu, Czcionka&#10;&#10;Opis wygenerowany automatycznie"/>
                     <pic:cNvPicPr/>
                   </pic:nvPicPr>
                   <pic:blipFill>
@@ -240,6 +240,64 @@
         </w:drawing>
       </w:r>
     </w:p>
+    <w:p/>
+    <w:p>
+      <w:r>
+        <w:rPr>
+          <w:noProof/>
+        </w:rPr>
+        <w:drawing>
+          <wp:inline distT="0" distB="0" distL="0" distR="0" wp14:anchorId="403778C2" wp14:editId="103E4241">
+            <wp:extent cx="4354830" cy="2903220"/>
+            <wp:effectExtent l="0" t="0" r="7620" b="0"/>
+            <wp:docPr id="1513905367" name="Obraz 2"/>
+            <wp:cNvGraphicFramePr>
+              <a:graphicFrameLocks xmlns:a="http://schemas.openxmlformats.org/drawingml/2006/main" noChangeAspect="1"/>
+            </wp:cNvGraphicFramePr>
+            <a:graphic xmlns:a="http://schemas.openxmlformats.org/drawingml/2006/main">
+              <a:graphicData uri="http://schemas.openxmlformats.org/drawingml/2006/picture">
+                <pic:pic xmlns:pic="http://schemas.openxmlformats.org/drawingml/2006/picture">
+                  <pic:nvPicPr>
+                    <pic:cNvPr id="0" name="Picture 2"/>
+                    <pic:cNvPicPr>
+                      <a:picLocks noChangeAspect="1" noChangeArrowheads="1"/>
+                    </pic:cNvPicPr>
+                  </pic:nvPicPr>
+                  <pic:blipFill>
+                    <a:blip r:embed="rId8" cstate="print">
+                      <a:extLst>
+                        <a:ext uri="{28A0092B-C50C-407E-A947-70E740481C1C}">
+                          <a14:useLocalDpi xmlns:a14="http://schemas.microsoft.com/office/drawing/2010/main" val="0"/>
+                        </a:ext>
+                      </a:extLst>
+                    </a:blip>
+                    <a:srcRect/>
+                    <a:stretch>
+                      <a:fillRect/>
+                    </a:stretch>
+                  </pic:blipFill>
+                  <pic:spPr bwMode="auto">
+                    <a:xfrm>
+                      <a:off x="0" y="0"/>
+                      <a:ext cx="4354830" cy="2903220"/>
+                    </a:xfrm>
+                    <a:prstGeom prst="rect">
+                      <a:avLst/>
+                    </a:prstGeom>
+                    <a:noFill/>
+                    <a:ln>
+                      <a:noFill/>
+                    </a:ln>
+                  </pic:spPr>
+                </pic:pic>
+              </a:graphicData>
+            </a:graphic>
+          </wp:inline>
+        </w:drawing>
+      </w:r>
+    </w:p>
+    <w:p/>
+    <w:p/>
     <w:p/>
     <w:p/>
     <w:p/>

</xml_diff>

<commit_message>
Lab 9 - Ex 3
</commit_message>
<xml_diff>
--- a/Lab9/Sprawozdanie.docx
+++ b/Lab9/Sprawozdanie.docx
@@ -296,13 +296,135 @@
         </w:drawing>
       </w:r>
     </w:p>
-    <w:p/>
-    <w:p/>
-    <w:p/>
-    <w:p/>
-    <w:p/>
-    <w:p/>
-    <w:p/>
+    <w:p>
+      <w:r>
+        <w:rPr>
+          <w:b/>
+          <w:bCs/>
+        </w:rPr>
+        <w:t>Obraz po wyrównaniu histogramu</w:t>
+      </w:r>
+      <w:r>
+        <w:t>: Obraz ma lepszy kontrast, a szczegóły są bardziej widoczne. Zarówno ciemne, jak i jasne obszary są bardziej wyraziste, co sprawia, że obraz jest bardziej czytelny.</w:t>
+      </w:r>
+    </w:p>
+    <w:p>
+      <w:r>
+        <w:lastRenderedPageBreak/>
+        <w:t>Zadanie 3</w:t>
+      </w:r>
+    </w:p>
+    <w:p>
+      <w:r>
+        <w:rPr>
+          <w:noProof/>
+        </w:rPr>
+        <w:drawing>
+          <wp:inline distT="0" distB="0" distL="0" distR="0" wp14:anchorId="44991A25" wp14:editId="7E5E38EC">
+            <wp:extent cx="3497580" cy="3474720"/>
+            <wp:effectExtent l="0" t="0" r="7620" b="0"/>
+            <wp:docPr id="2020894009" name="Obraz 3" descr="Obraz zawierający błona rentgenowska, Badanie medyczne, radiologia, radiografia&#10;&#10;Opis wygenerowany automatycznie"/>
+            <wp:cNvGraphicFramePr>
+              <a:graphicFrameLocks xmlns:a="http://schemas.openxmlformats.org/drawingml/2006/main" noChangeAspect="1"/>
+            </wp:cNvGraphicFramePr>
+            <a:graphic xmlns:a="http://schemas.openxmlformats.org/drawingml/2006/main">
+              <a:graphicData uri="http://schemas.openxmlformats.org/drawingml/2006/picture">
+                <pic:pic xmlns:pic="http://schemas.openxmlformats.org/drawingml/2006/picture">
+                  <pic:nvPicPr>
+                    <pic:cNvPr id="2020894009" name="Obraz 3" descr="Obraz zawierający błona rentgenowska, Badanie medyczne, radiologia, radiografia&#10;&#10;Opis wygenerowany automatycznie"/>
+                    <pic:cNvPicPr>
+                      <a:picLocks noChangeAspect="1" noChangeArrowheads="1"/>
+                    </pic:cNvPicPr>
+                  </pic:nvPicPr>
+                  <pic:blipFill>
+                    <a:blip r:embed="rId9">
+                      <a:extLst>
+                        <a:ext uri="{28A0092B-C50C-407E-A947-70E740481C1C}">
+                          <a14:useLocalDpi xmlns:a14="http://schemas.microsoft.com/office/drawing/2010/main" val="0"/>
+                        </a:ext>
+                      </a:extLst>
+                    </a:blip>
+                    <a:srcRect/>
+                    <a:stretch>
+                      <a:fillRect/>
+                    </a:stretch>
+                  </pic:blipFill>
+                  <pic:spPr bwMode="auto">
+                    <a:xfrm>
+                      <a:off x="0" y="0"/>
+                      <a:ext cx="3497580" cy="3474720"/>
+                    </a:xfrm>
+                    <a:prstGeom prst="rect">
+                      <a:avLst/>
+                    </a:prstGeom>
+                    <a:noFill/>
+                    <a:ln>
+                      <a:noFill/>
+                    </a:ln>
+                  </pic:spPr>
+                </pic:pic>
+              </a:graphicData>
+            </a:graphic>
+          </wp:inline>
+        </w:drawing>
+      </w:r>
+    </w:p>
+    <w:p/>
+    <w:p>
+      <w:r>
+        <w:rPr>
+          <w:noProof/>
+        </w:rPr>
+        <w:drawing>
+          <wp:inline distT="0" distB="0" distL="0" distR="0" wp14:anchorId="0B7A8B84" wp14:editId="08A162E0">
+            <wp:extent cx="5760720" cy="2880360"/>
+            <wp:effectExtent l="0" t="0" r="0" b="0"/>
+            <wp:docPr id="85174185" name="Obraz 4"/>
+            <wp:cNvGraphicFramePr>
+              <a:graphicFrameLocks xmlns:a="http://schemas.openxmlformats.org/drawingml/2006/main" noChangeAspect="1"/>
+            </wp:cNvGraphicFramePr>
+            <a:graphic xmlns:a="http://schemas.openxmlformats.org/drawingml/2006/main">
+              <a:graphicData uri="http://schemas.openxmlformats.org/drawingml/2006/picture">
+                <pic:pic xmlns:pic="http://schemas.openxmlformats.org/drawingml/2006/picture">
+                  <pic:nvPicPr>
+                    <pic:cNvPr id="0" name="Picture 4"/>
+                    <pic:cNvPicPr>
+                      <a:picLocks noChangeAspect="1" noChangeArrowheads="1"/>
+                    </pic:cNvPicPr>
+                  </pic:nvPicPr>
+                  <pic:blipFill>
+                    <a:blip r:embed="rId10">
+                      <a:extLst>
+                        <a:ext uri="{28A0092B-C50C-407E-A947-70E740481C1C}">
+                          <a14:useLocalDpi xmlns:a14="http://schemas.microsoft.com/office/drawing/2010/main" val="0"/>
+                        </a:ext>
+                      </a:extLst>
+                    </a:blip>
+                    <a:srcRect/>
+                    <a:stretch>
+                      <a:fillRect/>
+                    </a:stretch>
+                  </pic:blipFill>
+                  <pic:spPr bwMode="auto">
+                    <a:xfrm>
+                      <a:off x="0" y="0"/>
+                      <a:ext cx="5760720" cy="2880360"/>
+                    </a:xfrm>
+                    <a:prstGeom prst="rect">
+                      <a:avLst/>
+                    </a:prstGeom>
+                    <a:noFill/>
+                    <a:ln>
+                      <a:noFill/>
+                    </a:ln>
+                  </pic:spPr>
+                </pic:pic>
+              </a:graphicData>
+            </a:graphic>
+          </wp:inline>
+        </w:drawing>
+      </w:r>
+    </w:p>
     <w:p/>
     <w:p/>
     <w:p/>
@@ -927,7 +1049,6 @@
   <w:style w:type="character" w:default="1" w:styleId="Domylnaczcionkaakapitu">
     <w:name w:val="Default Paragraph Font"/>
     <w:uiPriority w:val="1"/>
-    <w:semiHidden/>
     <w:unhideWhenUsed/>
   </w:style>
   <w:style w:type="table" w:default="1" w:styleId="Standardowy">

</xml_diff>